<commit_message>
beta v0.2 1. add brain to auto pause or resume recording, every 5s to recognize. (aauto_stop.py is the traing code without evaluation) 2. add config.py to load config.
</commit_message>
<xml_diff>
--- a/README.docx
+++ b/README.docx
@@ -390,7 +390,16 @@
           <w:bCs/>
           <w:color w:val="ED7D31" w:themeColor="accent2"/>
         </w:rPr>
-        <w:t>进行画面的截取</w:t>
+        <w:t>进行画面的</w:t>
+      </w:r>
+      <w:r>
+        <w:rPr>
+          <w:rFonts w:hint="eastAsia"/>
+          <w:b/>
+          <w:bCs/>
+          <w:color w:val="ED7D31" w:themeColor="accent2"/>
+        </w:rPr>
+        <w:t>捕捉</w:t>
       </w:r>
       <w:r>
         <w:rPr>
@@ -419,6 +428,14 @@
         </w:rPr>
         <w:t>顶层窗口不是GooseGooseDuck时，将不会进行录制。</w:t>
       </w:r>
+    </w:p>
+    <w:p>
+      <w:pPr>
+        <w:ind w:firstLineChars="0" w:firstLine="420"/>
+        <w:rPr>
+          <w:rFonts w:hint="eastAsia"/>
+        </w:rPr>
+      </w:pPr>
     </w:p>
     <w:p>
       <w:pPr>
@@ -459,17 +476,6 @@
           <w:rFonts w:hint="eastAsia"/>
         </w:rPr>
         <w:t>回放控制按钮组以显示画面。</w:t>
-      </w:r>
-    </w:p>
-    <w:p>
-      <w:pPr>
-        <w:ind w:left="220" w:firstLineChars="0"/>
-      </w:pPr>
-      <w:r>
-        <w:rPr>
-          <w:rFonts w:hint="eastAsia"/>
-        </w:rPr>
-        <w:t>软件运行开始时，总是默认指向距离当前时间最近的图片。</w:t>
       </w:r>
     </w:p>
     <w:p>
@@ -874,7 +880,7 @@
         <w:rPr>
           <w:rFonts w:hint="eastAsia"/>
         </w:rPr>
-        <w:t>开始 按钮</w:t>
+        <w:t>开始</w:t>
       </w:r>
     </w:p>
     <w:p>
@@ -920,6 +926,7 @@
         <w:rPr>
           <w:b/>
           <w:bCs/>
+          <w:strike/>
           <w:color w:val="ED7D31" w:themeColor="accent2"/>
         </w:rPr>
       </w:pPr>
@@ -928,9 +935,24 @@
           <w:rFonts w:hint="eastAsia"/>
           <w:b/>
           <w:bCs/>
+          <w:strike/>
           <w:color w:val="ED7D31" w:themeColor="accent2"/>
         </w:rPr>
         <w:t>切记谈话结束之后点击开始录制按钮！</w:t>
+      </w:r>
+    </w:p>
+    <w:p>
+      <w:pPr>
+        <w:ind w:left="220" w:firstLineChars="0"/>
+        <w:rPr>
+          <w:rFonts w:hint="eastAsia"/>
+        </w:rPr>
+      </w:pPr>
+      <w:r>
+        <w:rPr>
+          <w:rFonts w:hint="eastAsia"/>
+        </w:rPr>
+        <w:t>GooseReplay的大脑会自动识别抓取的最后一张图片，如果在游戏内，则自动开始录制；如果不在游戏内（包括板上聊天界面）则自动暂停录制。</w:t>
       </w:r>
     </w:p>
     <w:p>
@@ -1043,6 +1065,7 @@
         <w:rPr>
           <w:rFonts w:hint="eastAsia"/>
         </w:rPr>
+        <w:lastRenderedPageBreak/>
         <w:t>TODO</w:t>
       </w:r>
       <w:r>
@@ -1066,19 +1089,27 @@
           <w:numId w:val="4"/>
         </w:numPr>
         <w:ind w:firstLineChars="0"/>
-      </w:pPr>
-      <w:r>
-        <w:rPr>
-          <w:rFonts w:hint="eastAsia"/>
+        <w:rPr>
+          <w:strike/>
+        </w:rPr>
+      </w:pPr>
+      <w:r>
+        <w:rPr>
+          <w:rFonts w:hint="eastAsia"/>
+          <w:strike/>
         </w:rPr>
         <w:t xml:space="preserve">自动识别摇铃谈话界面，进行暂停 </w:t>
       </w:r>
       <w:r>
+        <w:rPr>
+          <w:strike/>
+        </w:rPr>
         <w:t xml:space="preserve">/ </w:t>
       </w:r>
       <w:r>
         <w:rPr>
           <w:rFonts w:hint="eastAsia"/>
+          <w:strike/>
         </w:rPr>
         <w:t>开始录制</w:t>
       </w:r>
@@ -1112,7 +1143,6 @@
         <w:rPr>
           <w:rFonts w:hint="eastAsia"/>
         </w:rPr>
-        <w:lastRenderedPageBreak/>
         <w:t>引入选项使得可以</w:t>
       </w:r>
       <w:r>
@@ -1144,9 +1174,6 @@
       <w:pPr>
         <w:ind w:firstLineChars="0"/>
         <w:jc w:val="right"/>
-        <w:rPr>
-          <w:rFonts w:hint="eastAsia"/>
-        </w:rPr>
       </w:pPr>
       <w:r>
         <w:rPr>

</xml_diff>